<commit_message>
plz let the rollback work this time
</commit_message>
<xml_diff>
--- a/Data_Storage_Paradigms_-_Alexander_Berg(1).docx
+++ b/Data_Storage_Paradigms_-_Alexander_Berg(1).docx
@@ -4365,27 +4365,13 @@
         </w:rPr>
       </w:pPr>
       <w:r>
-        <w:rPr/>
-      </w:r>
-    </w:p>
-    <w:p>
-      <w:pPr>
-        <w:pStyle w:val="Normal"/>
-        <w:spacing w:lineRule="auto" w:line="276"/>
-        <w:ind w:left="0" w:right="0" w:hanging="0"/>
-        <w:jc w:val="both"/>
-        <w:rPr/>
-      </w:pPr>
-      <w:r>
-        <w:rPr>
-          <w:color w:val="000000"/>
-          <w:sz w:val="12"/>
-          <w:szCs w:val="12"/>
-          <w:lang w:val="en-US"/>
+        <w:rPr>
+          <w:color w:val="000000"/>
+          <w:lang w:val="sv-SE"/>
         </w:rPr>
         <w:drawing>
           <wp:inline distT="0" distB="0" distL="0" distR="0">
-            <wp:extent cx="3098800" cy="1114425"/>
+            <wp:extent cx="3098800" cy="480695"/>
             <wp:effectExtent l="0" t="0" r="0" b="0"/>
             <wp:docPr id="26" name="Image37" descr=""/>
             <wp:cNvGraphicFramePr>
@@ -4409,7 +4395,7 @@
                   <pic:spPr bwMode="auto">
                     <a:xfrm>
                       <a:off x="0" y="0"/>
-                      <a:ext cx="3098800" cy="1114425"/>
+                      <a:ext cx="3098800" cy="480695"/>
                     </a:xfrm>
                     <a:prstGeom prst="rect">
                       <a:avLst/>
@@ -4421,6 +4407,15 @@
           </wp:inline>
         </w:drawing>
       </w:r>
+    </w:p>
+    <w:p>
+      <w:pPr>
+        <w:pStyle w:val="Normal"/>
+        <w:spacing w:lineRule="auto" w:line="276"/>
+        <w:ind w:left="0" w:right="0" w:hanging="0"/>
+        <w:jc w:val="both"/>
+        <w:rPr/>
+      </w:pPr>
       <w:r>
         <w:rPr>
           <w:color w:val="000000"/>
@@ -4445,21 +4440,7 @@
           <w:lang w:val="sv-SE"/>
         </w:rPr>
         <w:tab/>
-        <w:t xml:space="preserve">This gives us a scanner to use for user input and calls the function accessDB, mentioned later in this report. </w:t>
-      </w:r>
-      <w:r>
-        <w:rPr>
-          <w:color w:val="000000"/>
-          <w:lang w:val="sv-SE"/>
-        </w:rPr>
-        <w:t xml:space="preserve">(We will discuss the try method later) </w:t>
-      </w:r>
-      <w:r>
-        <w:rPr>
-          <w:color w:val="000000"/>
-          <w:lang w:val="sv-SE"/>
-        </w:rPr>
-        <w:t>It also initilizes the connection c, setting it to not auto commit (making our code only change when we order it to) and preparing our statements.</w:t>
+        <w:t>This gives us a scanner to use for user input and calls the function accessDB, mentioned later in this report.  It also initilizes the connection c, setting it to not auto commit (making our code only change when we order it to) and preparing our statements.</w:t>
       </w:r>
     </w:p>
     <w:p>
@@ -4637,7 +4618,7 @@
         <w:rPr/>
         <w:drawing>
           <wp:inline distT="0" distB="0" distL="0" distR="0">
-            <wp:extent cx="3098800" cy="988060"/>
+            <wp:extent cx="3098800" cy="1059180"/>
             <wp:effectExtent l="0" t="0" r="0" b="0"/>
             <wp:docPr id="28" name="Image16" descr=""/>
             <wp:cNvGraphicFramePr>
@@ -4661,7 +4642,7 @@
                   <pic:spPr bwMode="auto">
                     <a:xfrm>
                       <a:off x="0" y="0"/>
-                      <a:ext cx="3098800" cy="988060"/>
+                      <a:ext cx="3098800" cy="1059180"/>
                     </a:xfrm>
                     <a:prstGeom prst="rect">
                       <a:avLst/>
@@ -4730,7 +4711,7 @@
           <w:lang w:val="sv-SE"/>
         </w:rPr>
         <w:tab/>
-        <w:t>This will prompt the user to select what task he wants to preform, this will then initalize a case switch statement in the program.</w:t>
+        <w:t>This will prompt the user to select what task he wants to preform, this will then initalize a case switch statement in the program. (We will discuss the try method later)</w:t>
       </w:r>
     </w:p>
     <w:p>
@@ -5441,7 +5422,7 @@
           <w:lang w:val="sv-SE"/>
         </w:rPr>
         <w:drawing>
-          <wp:anchor behindDoc="0" distT="0" distB="0" distL="0" distR="0" simplePos="0" locked="0" layoutInCell="0" allowOverlap="1" relativeHeight="41">
+          <wp:anchor behindDoc="0" distT="0" distB="0" distL="0" distR="0" simplePos="0" locked="0" layoutInCell="0" allowOverlap="1" relativeHeight="40">
             <wp:simplePos x="0" y="0"/>
             <wp:positionH relativeFrom="column">
               <wp:align>center</wp:align>
@@ -6415,12 +6396,6 @@
           <w:lang w:val="sv-SE"/>
         </w:rPr>
         <w:tab/>
-      </w:r>
-      <w:r>
-        <w:rPr>
-          <w:color w:val="000000"/>
-          <w:lang w:val="sv-SE"/>
-        </w:rPr>
         <w:t>After the 4th case the author had also added a catch statement to act as a rollback during the program’s execution. This is show below:</w:t>
       </w:r>
     </w:p>
@@ -6442,7 +6417,7 @@
         </w:rPr>
         <w:drawing>
           <wp:inline distT="0" distB="0" distL="0" distR="0">
-            <wp:extent cx="1949450" cy="603885"/>
+            <wp:extent cx="1468755" cy="1101725"/>
             <wp:effectExtent l="0" t="0" r="0" b="0"/>
             <wp:docPr id="42" name="Image19" descr=""/>
             <wp:cNvGraphicFramePr>
@@ -6466,7 +6441,7 @@
                   <pic:spPr bwMode="auto">
                     <a:xfrm>
                       <a:off x="0" y="0"/>
-                      <a:ext cx="1949450" cy="603885"/>
+                      <a:ext cx="1468755" cy="1101725"/>
                     </a:xfrm>
                     <a:prstGeom prst="rect">
                       <a:avLst/>
@@ -6499,43 +6474,7 @@
           <w:szCs w:val="12"/>
           <w:lang w:val="en-US"/>
         </w:rPr>
-        <w:t>Fig. 4</w:t>
-      </w:r>
-      <w:r>
-        <w:rPr>
-          <w:color w:val="000000"/>
-          <w:sz w:val="12"/>
-          <w:szCs w:val="12"/>
-          <w:lang w:val="en-US"/>
-        </w:rPr>
-        <w:t>1</w:t>
-      </w:r>
-      <w:r>
-        <w:rPr>
-          <w:color w:val="000000"/>
-          <w:sz w:val="12"/>
-          <w:szCs w:val="12"/>
-          <w:lang w:val="en-US"/>
-        </w:rPr>
-        <w:t xml:space="preserve">: </w:t>
-      </w:r>
-      <w:r>
-        <w:rPr>
-          <w:color w:val="000000"/>
-          <w:sz w:val="12"/>
-          <w:szCs w:val="12"/>
-          <w:lang w:val="en-US"/>
-        </w:rPr>
-        <w:t>Catch</w:t>
-      </w:r>
-      <w:r>
-        <w:rPr>
-          <w:color w:val="000000"/>
-          <w:sz w:val="12"/>
-          <w:szCs w:val="12"/>
-          <w:lang w:val="en-US"/>
-        </w:rPr>
-        <w:t xml:space="preserve"> Function</w:t>
+        <w:t>Fig. 41: Catch Function</w:t>
       </w:r>
     </w:p>
     <w:p>
@@ -6555,20 +6494,7 @@
           <w:lang w:val="sv-SE"/>
         </w:rPr>
         <w:tab/>
-      </w:r>
-      <w:r>
-        <w:rPr>
-          <w:color w:val="000000"/>
-          <w:lang w:val="sv-SE"/>
-        </w:rPr>
-        <w:t xml:space="preserve">This statement will print out any error which might occur when the program runs and write it to our stack trace. </w:t>
-      </w:r>
-      <w:r>
-        <w:rPr>
-          <w:color w:val="000000"/>
-          <w:lang w:val="sv-SE"/>
-        </w:rPr>
-        <w:t>The stack trace will show the user a stack of errors which will help them determine what errors occured with their SQL or Java code, as well as stop the program from running</w:t>
+        <w:t>This statement will print out any error which might occur when the program runs and write it to our stack trace. The program will then try to rollback using the c.rollback() function. If this fails it will print out ex2 to our stack trace.</w:t>
       </w:r>
     </w:p>
     <w:p>

</xml_diff>